<commit_message>
Update Activity5_3_CART and Random Forests for Regression.docx
</commit_message>
<xml_diff>
--- a/Activity5_3_CART and Random Forests for Regression.docx
+++ b/Activity5_3_CART and Random Forests for Regression.docx
@@ -4,6 +4,9 @@
   <w:body>
     <w:p>
       <w:r>
+        <w:rPr>
+          <w:noProof/>
+        </w:rPr>
         <w:drawing>
           <wp:inline distT="0" distB="0" distL="0" distR="0" wp14:anchorId="09B11B92" wp14:editId="04CBF5A3">
             <wp:extent cx="5943600" cy="4052570"/>
@@ -44,6 +47,9 @@
         <w:br/>
       </w:r>
       <w:r>
+        <w:rPr>
+          <w:noProof/>
+        </w:rPr>
         <w:lastRenderedPageBreak/>
         <w:drawing>
           <wp:inline distT="0" distB="0" distL="0" distR="0" wp14:anchorId="196B87E6" wp14:editId="346A3982">
@@ -85,6 +91,9 @@
         <w:br/>
       </w:r>
       <w:r>
+        <w:rPr>
+          <w:noProof/>
+        </w:rPr>
         <w:lastRenderedPageBreak/>
         <w:drawing>
           <wp:inline distT="0" distB="0" distL="0" distR="0" wp14:anchorId="33BD638D" wp14:editId="34B8648D">
@@ -126,6 +135,9 @@
         <w:br/>
       </w:r>
       <w:r>
+        <w:rPr>
+          <w:noProof/>
+        </w:rPr>
         <w:lastRenderedPageBreak/>
         <w:drawing>
           <wp:inline distT="0" distB="0" distL="0" distR="0" wp14:anchorId="46F47A00" wp14:editId="595045A5">
@@ -167,6 +179,9 @@
         <w:br/>
       </w:r>
       <w:r>
+        <w:rPr>
+          <w:noProof/>
+        </w:rPr>
         <w:lastRenderedPageBreak/>
         <w:drawing>
           <wp:inline distT="0" distB="0" distL="0" distR="0" wp14:anchorId="4A1712A7" wp14:editId="1C179DD1">
@@ -208,6 +223,9 @@
         <w:br/>
       </w:r>
       <w:r>
+        <w:rPr>
+          <w:noProof/>
+        </w:rPr>
         <w:lastRenderedPageBreak/>
         <w:drawing>
           <wp:inline distT="0" distB="0" distL="0" distR="0" wp14:anchorId="7714A99B" wp14:editId="587C278C">
@@ -249,6 +267,9 @@
         <w:br/>
       </w:r>
       <w:r>
+        <w:rPr>
+          <w:noProof/>
+        </w:rPr>
         <w:lastRenderedPageBreak/>
         <w:drawing>
           <wp:inline distT="0" distB="0" distL="0" distR="0" wp14:anchorId="3D43B3EE" wp14:editId="694FB58B">
@@ -290,6 +311,9 @@
         <w:br/>
       </w:r>
       <w:r>
+        <w:rPr>
+          <w:noProof/>
+        </w:rPr>
         <w:lastRenderedPageBreak/>
         <w:drawing>
           <wp:inline distT="0" distB="0" distL="0" distR="0" wp14:anchorId="2121111D" wp14:editId="4C68AD10">

</xml_diff>